<commit_message>
refactor: word-generator | fix: word-generators & excel-parser
</commit_message>
<xml_diff>
--- a/assets/assets_AT/format_female.docx
+++ b/assets/assets_AT/format_female.docx
@@ -17,52 +17,24 @@
           <w:sz w:val="20"/>
           <w:szCs w:val="20"/>
         </w:rPr>
-        <w:t>АКТ № ГПД-НР-{</w:t>
-      </w:r>
-      <w:proofErr w:type="spellStart"/>
+        <w:t>АКТ № ГПД-НР-{contract}/{</w:t>
+      </w:r>
       <w:r>
         <w:rPr>
           <w:b/>
           <w:sz w:val="20"/>
           <w:szCs w:val="20"/>
-        </w:rPr>
-        <w:t>contract</w:t>
-      </w:r>
-      <w:proofErr w:type="spellEnd"/>
+          <w:lang w:val="en-US"/>
+        </w:rPr>
+        <w:t>n</w:t>
+      </w:r>
       <w:r>
         <w:rPr>
           <w:b/>
           <w:sz w:val="20"/>
           <w:szCs w:val="20"/>
         </w:rPr>
-        <w:t>}/{</w:t>
-      </w:r>
-      <w:r>
-        <w:rPr>
-          <w:b/>
-          <w:sz w:val="20"/>
-          <w:szCs w:val="20"/>
-          <w:lang w:val="en-US"/>
-        </w:rPr>
-        <w:t>n</w:t>
-      </w:r>
-      <w:proofErr w:type="spellStart"/>
-      <w:r>
-        <w:rPr>
-          <w:b/>
-          <w:sz w:val="20"/>
-          <w:szCs w:val="20"/>
-        </w:rPr>
-        <w:t>umberAct</w:t>
-      </w:r>
-      <w:proofErr w:type="spellEnd"/>
-      <w:r>
-        <w:rPr>
-          <w:b/>
-          <w:sz w:val="20"/>
-          <w:szCs w:val="20"/>
-        </w:rPr>
-        <w:t>}</w:t>
+        <w:t>umberAct}</w:t>
       </w:r>
     </w:p>
     <w:p>
@@ -147,7 +119,6 @@
         </w:rPr>
         <w:t>{</w:t>
       </w:r>
-      <w:proofErr w:type="spellStart"/>
       <w:r>
         <w:rPr>
           <w:sz w:val="20"/>
@@ -164,7 +135,6 @@
         </w:rPr>
         <w:t>Formatted</w:t>
       </w:r>
-      <w:proofErr w:type="spellEnd"/>
       <w:r>
         <w:rPr>
           <w:sz w:val="20"/>
@@ -193,65 +163,78 @@
           <w:szCs w:val="20"/>
         </w:rPr>
         <w:tab/>
-        <w:t>Общество с ограниченной ответственностью «</w:t>
-      </w:r>
-      <w:proofErr w:type="spellStart"/>
-      <w:r>
-        <w:rPr>
-          <w:sz w:val="20"/>
-          <w:szCs w:val="20"/>
-        </w:rPr>
-        <w:t>Клевертек</w:t>
-      </w:r>
-      <w:proofErr w:type="spellEnd"/>
-      <w:r>
-        <w:rPr>
-          <w:sz w:val="20"/>
-          <w:szCs w:val="20"/>
-        </w:rPr>
-        <w:t xml:space="preserve">», зарегистрированное по адресу: Россия, 115093, Москва, ул. </w:t>
-      </w:r>
-      <w:proofErr w:type="spellStart"/>
-      <w:r>
-        <w:rPr>
-          <w:sz w:val="20"/>
-          <w:szCs w:val="20"/>
-        </w:rPr>
-        <w:t>Дубининская</w:t>
-      </w:r>
-      <w:proofErr w:type="spellEnd"/>
-      <w:r>
-        <w:rPr>
-          <w:sz w:val="20"/>
-          <w:szCs w:val="20"/>
-        </w:rPr>
-        <w:t xml:space="preserve">, дом 90, комната 211, ИНН 7725815719, ОГРН 1147746027846, далее именуемое «Заказчик», в лице Генерального директора Михайлова Дмитрия Сергеевича, действующего на основании Устава, с одной стороны, и </w:t>
-      </w:r>
-      <w:r>
-        <w:rPr>
-          <w:sz w:val="20"/>
-          <w:szCs w:val="20"/>
-        </w:rPr>
-        <w:t>{</w:t>
-      </w:r>
-      <w:r>
-        <w:rPr>
-          <w:sz w:val="20"/>
-          <w:szCs w:val="20"/>
+        <w:t>Общество с ограниченной ответственностью «Клевертек», зарегистрированное по адресу: Россия, 115093, Москва, ул. Дубининская, дом 90, комната 211, ИНН 7725815719, ОГРН 1147746027846, далее именуемое «Заказчик», в лице Генерального директора Михайлова Дмитрия Сергеевича, действующего на основ</w:t>
+      </w:r>
+      <w:r>
+        <w:rPr>
+          <w:sz w:val="20"/>
+          <w:szCs w:val="20"/>
+        </w:rPr>
+        <w:t>ании Устава, с одной стороны, и</w:t>
+      </w:r>
+      <w:bookmarkStart w:id="0" w:name="_GoBack"/>
+      <w:bookmarkEnd w:id="0"/>
+      <w:r>
+        <w:rPr>
+          <w:sz w:val="20"/>
+          <w:szCs w:val="20"/>
+        </w:rPr>
+        <w:t xml:space="preserve"> </w:t>
+      </w:r>
+      <w:r>
+        <w:rPr>
+          <w:sz w:val="20"/>
+          <w:szCs w:val="20"/>
+        </w:rPr>
+        <w:t>гражданка</w:t>
+      </w:r>
+      <w:r>
+        <w:rPr>
+          <w:sz w:val="20"/>
+          <w:szCs w:val="20"/>
+        </w:rPr>
+        <w:t xml:space="preserve"> Республики Беларусь {fio</w:t>
+      </w:r>
+      <w:r>
+        <w:rPr>
+          <w:sz w:val="20"/>
+        </w:rPr>
+        <w:t xml:space="preserve">}, </w:t>
+      </w:r>
+      <w:r>
+        <w:rPr>
+          <w:sz w:val="20"/>
+        </w:rPr>
+        <w:t>зарегистрированная</w:t>
+      </w:r>
+      <w:r>
+        <w:rPr>
+          <w:sz w:val="20"/>
+        </w:rPr>
+        <w:t xml:space="preserve"> </w:t>
+      </w:r>
+      <w:r>
+        <w:rPr>
+          <w:sz w:val="20"/>
+        </w:rPr>
+        <w:t>по адресу: {</w:t>
+      </w:r>
+      <w:r>
+        <w:rPr>
+          <w:sz w:val="20"/>
           <w:lang w:val="en-US"/>
         </w:rPr>
-        <w:t>gender</w:t>
-      </w:r>
-      <w:r>
-        <w:rPr>
-          <w:sz w:val="20"/>
-          <w:szCs w:val="20"/>
-        </w:rPr>
-        <w:t>}</w:t>
-      </w:r>
-      <w:r>
-        <w:rPr>
-          <w:sz w:val="20"/>
+        <w:t>address</w:t>
+      </w:r>
+      <w:r>
+        <w:rPr>
+          <w:sz w:val="20"/>
+        </w:rPr>
+        <w:t>},</w:t>
+      </w:r>
+      <w:r>
+        <w:rPr>
+          <w:sz w:val="18"/>
           <w:szCs w:val="20"/>
         </w:rPr>
         <w:t xml:space="preserve"> </w:t>
@@ -259,154 +242,85 @@
       <w:r>
         <w:rPr>
           <w:sz w:val="20"/>
-          <w:szCs w:val="20"/>
-        </w:rPr>
-        <w:t>гражданка</w:t>
-      </w:r>
-      <w:r>
-        <w:rPr>
-          <w:sz w:val="20"/>
-          <w:szCs w:val="20"/>
-        </w:rPr>
-        <w:t xml:space="preserve"> Республики Беларусь {</w:t>
-      </w:r>
-      <w:proofErr w:type="spellStart"/>
-      <w:r>
-        <w:rPr>
-          <w:sz w:val="20"/>
-          <w:szCs w:val="20"/>
-        </w:rPr>
-        <w:t>fio</w:t>
-      </w:r>
-      <w:proofErr w:type="spellEnd"/>
-      <w:r>
-        <w:rPr>
-          <w:sz w:val="20"/>
-        </w:rPr>
-        <w:t xml:space="preserve">}, </w:t>
-      </w:r>
-      <w:r>
-        <w:rPr>
-          <w:sz w:val="20"/>
-        </w:rPr>
-        <w:t>зарегистрированная</w:t>
-      </w:r>
-      <w:r>
-        <w:rPr>
-          <w:sz w:val="20"/>
+        </w:rPr>
+        <w:t>выступающая</w:t>
+      </w:r>
+      <w:r>
+        <w:rPr>
+          <w:sz w:val="20"/>
+          <w:szCs w:val="20"/>
+        </w:rPr>
+        <w:t xml:space="preserve"> в качестве физического лица (не в качестве индивидуального предпринимателя), далее </w:t>
+      </w:r>
+      <w:r>
+        <w:rPr>
+          <w:sz w:val="20"/>
+          <w:szCs w:val="20"/>
+        </w:rPr>
+        <w:t>именуемая</w:t>
+      </w:r>
+      <w:r>
+        <w:rPr>
+          <w:sz w:val="20"/>
+          <w:szCs w:val="20"/>
         </w:rPr>
         <w:t xml:space="preserve"> </w:t>
       </w:r>
       <w:r>
         <w:rPr>
           <w:sz w:val="20"/>
-        </w:rPr>
-        <w:t>по адресу: {</w:t>
+          <w:szCs w:val="20"/>
+        </w:rPr>
+        <w:t xml:space="preserve">«Исполнитель», подписали настоящий Акт о выполненных работах и (или) оказанных услугах к Договору </w:t>
+      </w:r>
+      <w:r>
+        <w:rPr>
+          <w:sz w:val="20"/>
+        </w:rPr>
+        <w:t>№ ГПД-НР-{</w:t>
       </w:r>
       <w:r>
         <w:rPr>
           <w:sz w:val="20"/>
           <w:lang w:val="en-US"/>
         </w:rPr>
-        <w:t>address</w:t>
-      </w:r>
-      <w:r>
-        <w:rPr>
-          <w:sz w:val="20"/>
-        </w:rPr>
-        <w:t>},</w:t>
-      </w:r>
-      <w:r>
-        <w:rPr>
-          <w:sz w:val="18"/>
-          <w:szCs w:val="20"/>
-        </w:rPr>
-        <w:t xml:space="preserve"> </w:t>
-      </w:r>
-      <w:r>
-        <w:rPr>
-          <w:sz w:val="20"/>
-        </w:rPr>
-        <w:t>выступающая</w:t>
-      </w:r>
-      <w:r>
-        <w:rPr>
-          <w:sz w:val="20"/>
-          <w:szCs w:val="20"/>
-        </w:rPr>
-        <w:t xml:space="preserve"> в качестве физического лица (не в качестве индивидуального предпринимателя), далее </w:t>
-      </w:r>
-      <w:r>
-        <w:rPr>
-          <w:sz w:val="20"/>
-          <w:szCs w:val="20"/>
-        </w:rPr>
-        <w:t>именуемая</w:t>
-      </w:r>
-      <w:r>
-        <w:rPr>
-          <w:sz w:val="20"/>
-          <w:szCs w:val="20"/>
-        </w:rPr>
-        <w:t xml:space="preserve"> </w:t>
-      </w:r>
-      <w:r>
-        <w:rPr>
-          <w:sz w:val="20"/>
-          <w:szCs w:val="20"/>
-        </w:rPr>
-        <w:t xml:space="preserve">«Исполнитель», подписали настоящий Акт о выполненных работах и (или) оказанных услугах к Договору </w:t>
-      </w:r>
-      <w:r>
-        <w:rPr>
-          <w:sz w:val="20"/>
-        </w:rPr>
-        <w:t>№ ГПД-НР-{</w:t>
-      </w:r>
-      <w:r>
-        <w:rPr>
-          <w:sz w:val="20"/>
+        <w:t>contract</w:t>
+      </w:r>
+      <w:r>
+        <w:rPr>
+          <w:sz w:val="20"/>
+        </w:rPr>
+        <w:t xml:space="preserve">} </w:t>
+      </w:r>
+      <w:r>
+        <w:rPr>
+          <w:sz w:val="20"/>
+          <w:szCs w:val="20"/>
+        </w:rPr>
+        <w:t xml:space="preserve">на </w:t>
+      </w:r>
+      <w:r>
+        <w:rPr>
+          <w:sz w:val="20"/>
+          <w:szCs w:val="20"/>
+        </w:rPr>
+        <w:t xml:space="preserve">услуги автоматизированного тестирования ПО </w:t>
+      </w:r>
+      <w:r>
+        <w:rPr>
+          <w:sz w:val="20"/>
+          <w:szCs w:val="20"/>
+        </w:rPr>
+        <w:t>от {</w:t>
+      </w:r>
+      <w:r>
+        <w:rPr>
+          <w:sz w:val="20"/>
+          <w:szCs w:val="20"/>
           <w:lang w:val="en-US"/>
         </w:rPr>
-        <w:t>contract</w:t>
-      </w:r>
-      <w:r>
-        <w:rPr>
-          <w:sz w:val="20"/>
-        </w:rPr>
-        <w:t xml:space="preserve">} </w:t>
-      </w:r>
-      <w:r>
-        <w:rPr>
-          <w:sz w:val="20"/>
-          <w:szCs w:val="20"/>
-        </w:rPr>
-        <w:t xml:space="preserve">на </w:t>
-      </w:r>
-      <w:r>
-        <w:rPr>
-          <w:sz w:val="20"/>
-          <w:szCs w:val="20"/>
-        </w:rPr>
-        <w:t xml:space="preserve">услуги автоматизированного тестирования ПО </w:t>
-      </w:r>
-      <w:r>
-        <w:rPr>
-          <w:sz w:val="20"/>
-          <w:szCs w:val="20"/>
-        </w:rPr>
-        <w:t>от {</w:t>
-      </w:r>
-      <w:proofErr w:type="spellStart"/>
-      <w:r>
-        <w:rPr>
-          <w:sz w:val="20"/>
-          <w:szCs w:val="20"/>
-          <w:lang w:val="en-US"/>
-        </w:rPr>
         <w:t>contractDate</w:t>
       </w:r>
-      <w:proofErr w:type="spellEnd"/>
       <w:r>
         <w:rPr>
           <w:sz w:val="20"/>
@@ -471,7 +385,6 @@
         </w:rPr>
         <w:t>с {</w:t>
       </w:r>
-      <w:proofErr w:type="spellStart"/>
       <w:r>
         <w:rPr>
           <w:sz w:val="20"/>
@@ -480,14 +393,12 @@
         </w:rPr>
         <w:t>startWorkDate</w:t>
       </w:r>
-      <w:proofErr w:type="spellEnd"/>
       <w:r>
         <w:rPr>
           <w:sz w:val="20"/>
         </w:rPr>
         <w:t>} по {</w:t>
       </w:r>
-      <w:proofErr w:type="spellStart"/>
       <w:r>
         <w:rPr>
           <w:sz w:val="20"/>
@@ -496,7 +407,6 @@
         </w:rPr>
         <w:t>endWorkDate</w:t>
       </w:r>
-      <w:proofErr w:type="spellEnd"/>
       <w:r>
         <w:rPr>
           <w:sz w:val="20"/>
@@ -524,7 +434,6 @@
         <w:ind w:firstLine="720"/>
         <w:jc w:val="left"/>
       </w:pPr>
-      <w:bookmarkStart w:id="0" w:name="_GoBack"/>
       <w:r>
         <w:rPr>
           <w:sz w:val="20"/>
@@ -534,7 +443,6 @@
         </w:rPr>
         <w:t>{</w:t>
       </w:r>
-      <w:proofErr w:type="spellStart"/>
       <w:r>
         <w:rPr>
           <w:sz w:val="20"/>
@@ -545,7 +453,6 @@
         </w:rPr>
         <w:t>workList</w:t>
       </w:r>
-      <w:proofErr w:type="spellEnd"/>
       <w:r>
         <w:rPr>
           <w:sz w:val="20"/>
@@ -613,7 +520,6 @@
         </w:rPr>
         <w:t>{</w:t>
       </w:r>
-      <w:proofErr w:type="spellStart"/>
       <w:r>
         <w:rPr>
           <w:sz w:val="20"/>
@@ -623,7 +529,6 @@
         </w:rPr>
         <w:t>textedAmount</w:t>
       </w:r>
-      <w:proofErr w:type="spellEnd"/>
       <w:r>
         <w:rPr>
           <w:sz w:val="20"/>
@@ -632,7 +537,6 @@
         </w:rPr>
         <w:t>}.</w:t>
       </w:r>
-      <w:bookmarkEnd w:id="0"/>
     </w:p>
     <w:p>
       <w:pPr>
@@ -1030,21 +934,12 @@
                 <w:szCs w:val="20"/>
               </w:rPr>
             </w:pPr>
-            <w:proofErr w:type="spellStart"/>
-            <w:r>
-              <w:rPr>
-                <w:sz w:val="20"/>
-                <w:szCs w:val="20"/>
-              </w:rPr>
-              <w:t>WhatsApp</w:t>
-            </w:r>
-            <w:proofErr w:type="spellEnd"/>
-            <w:r>
-              <w:rPr>
-                <w:sz w:val="20"/>
-                <w:szCs w:val="20"/>
-              </w:rPr>
-              <w:t xml:space="preserve"> +79035200384</w:t>
+            <w:r>
+              <w:rPr>
+                <w:sz w:val="20"/>
+                <w:szCs w:val="20"/>
+              </w:rPr>
+              <w:t>WhatsApp +79035200384</w:t>
             </w:r>
           </w:p>
           <w:p>
@@ -1055,21 +950,12 @@
                 <w:szCs w:val="20"/>
               </w:rPr>
             </w:pPr>
-            <w:proofErr w:type="spellStart"/>
-            <w:r>
-              <w:rPr>
-                <w:sz w:val="20"/>
-                <w:szCs w:val="20"/>
-              </w:rPr>
-              <w:t>Viber</w:t>
-            </w:r>
-            <w:proofErr w:type="spellEnd"/>
-            <w:r>
-              <w:rPr>
-                <w:sz w:val="20"/>
-                <w:szCs w:val="20"/>
-              </w:rPr>
-              <w:t xml:space="preserve"> +79035200384</w:t>
+            <w:r>
+              <w:rPr>
+                <w:sz w:val="20"/>
+                <w:szCs w:val="20"/>
+              </w:rPr>
+              <w:t>Viber +79035200384</w:t>
             </w:r>
           </w:p>
           <w:p>
@@ -1395,7 +1281,6 @@
               </w:rPr>
               <w:t>{</w:t>
             </w:r>
-            <w:proofErr w:type="spellStart"/>
             <w:r>
               <w:rPr>
                 <w:sz w:val="20"/>
@@ -1403,7 +1288,6 @@
               </w:rPr>
               <w:t>fio</w:t>
             </w:r>
-            <w:proofErr w:type="spellEnd"/>
             <w:r>
               <w:rPr>
                 <w:sz w:val="20"/>
@@ -1574,7 +1458,6 @@
               </w:rPr>
               <w:t>Банк-корреспондент: {</w:t>
             </w:r>
-            <w:proofErr w:type="spellStart"/>
             <w:r>
               <w:rPr>
                 <w:sz w:val="20"/>
@@ -1582,7 +1465,6 @@
               </w:rPr>
               <w:t>corrBank</w:t>
             </w:r>
-            <w:proofErr w:type="spellEnd"/>
             <w:r>
               <w:rPr>
                 <w:sz w:val="20"/>
@@ -1602,7 +1484,6 @@
               </w:rPr>
               <w:t>{</w:t>
             </w:r>
-            <w:proofErr w:type="spellStart"/>
             <w:r>
               <w:rPr>
                 <w:sz w:val="20"/>
@@ -1610,7 +1491,6 @@
               </w:rPr>
               <w:t>corrBankBIC</w:t>
             </w:r>
-            <w:proofErr w:type="spellEnd"/>
             <w:r>
               <w:rPr>
                 <w:sz w:val="20"/>
@@ -1629,7 +1509,6 @@
               </w:rPr>
               <w:t>{</w:t>
             </w:r>
-            <w:proofErr w:type="spellStart"/>
             <w:r>
               <w:rPr>
                 <w:sz w:val="20"/>
@@ -1637,7 +1516,6 @@
               </w:rPr>
               <w:t>corrBankINN</w:t>
             </w:r>
-            <w:proofErr w:type="spellEnd"/>
             <w:r>
               <w:rPr>
                 <w:sz w:val="20"/>
@@ -1658,7 +1536,6 @@
               </w:rPr>
               <w:t>Счет в банке-корреспонденте № {</w:t>
             </w:r>
-            <w:proofErr w:type="spellStart"/>
             <w:r>
               <w:rPr>
                 <w:color w:val="000000" w:themeColor="text1"/>
@@ -1668,7 +1545,6 @@
               </w:rPr>
               <w:t>corrBankAccount</w:t>
             </w:r>
-            <w:proofErr w:type="spellEnd"/>
             <w:r>
               <w:rPr>
                 <w:color w:val="000000" w:themeColor="text1"/>
@@ -1688,7 +1564,6 @@
               </w:rPr>
               <w:t>Банк получателя: {</w:t>
             </w:r>
-            <w:proofErr w:type="spellStart"/>
             <w:r>
               <w:rPr>
                 <w:sz w:val="20"/>
@@ -1696,7 +1571,6 @@
               </w:rPr>
               <w:t>recipientBank</w:t>
             </w:r>
-            <w:proofErr w:type="spellEnd"/>
             <w:r>
               <w:rPr>
                 <w:sz w:val="20"/>
@@ -1774,7 +1648,6 @@
               </w:rPr>
               <w:t>. {</w:t>
             </w:r>
-            <w:proofErr w:type="spellStart"/>
             <w:r>
               <w:rPr>
                 <w:sz w:val="20"/>
@@ -1782,7 +1655,6 @@
               </w:rPr>
               <w:t>recipientBankSWIFT</w:t>
             </w:r>
-            <w:proofErr w:type="spellEnd"/>
             <w:r>
               <w:rPr>
                 <w:sz w:val="20"/>
@@ -1807,7 +1679,6 @@
               </w:rPr>
               <w:t>{</w:t>
             </w:r>
-            <w:proofErr w:type="spellStart"/>
             <w:r>
               <w:rPr>
                 <w:sz w:val="20"/>
@@ -1815,7 +1686,6 @@
               </w:rPr>
               <w:t>recipientBankAccount</w:t>
             </w:r>
-            <w:proofErr w:type="spellEnd"/>
             <w:r>
               <w:rPr>
                 <w:sz w:val="20"/>
@@ -1892,23 +1762,7 @@
                 <w:sz w:val="20"/>
                 <w:szCs w:val="20"/>
               </w:rPr>
-              <w:t>{</w:t>
-            </w:r>
-            <w:proofErr w:type="spellStart"/>
-            <w:r>
-              <w:rPr>
-                <w:sz w:val="20"/>
-                <w:szCs w:val="20"/>
-              </w:rPr>
-              <w:t>initialName</w:t>
-            </w:r>
-            <w:proofErr w:type="spellEnd"/>
-            <w:r>
-              <w:rPr>
-                <w:sz w:val="20"/>
-                <w:szCs w:val="20"/>
-              </w:rPr>
-              <w:t>}</w:t>
+              <w:t>{initialName}</w:t>
             </w:r>
           </w:p>
         </w:tc>

</xml_diff>